<commit_message>
Product backlog Sprint 4
</commit_message>
<xml_diff>
--- a/Sprint 4/SysUt14 Gr 2 Product backlog sprint 4 slutt (oppdater denne , ikke start).docx
+++ b/Sprint 4/SysUt14 Gr 2 Product backlog sprint 4 slutt (oppdater denne , ikke start).docx
@@ -1,6 +1,6 @@
 
 <file path=word/document.xml><?xml version="1.0" encoding="utf-8"?>
-<w:document xmlns:ve="http://schemas.openxmlformats.org/markup-compatibility/2006" xmlns:o="urn:schemas-microsoft-com:office:office" xmlns:r="http://schemas.openxmlformats.org/officeDocument/2006/relationships" xmlns:m="http://schemas.openxmlformats.org/officeDocument/2006/math" xmlns:v="urn:schemas-microsoft-com:vml" xmlns:wp="http://schemas.openxmlformats.org/drawingml/2006/wordprocessingDrawing" xmlns:w10="urn:schemas-microsoft-com:office:word" xmlns:w="http://schemas.openxmlformats.org/wordprocessingml/2006/main" xmlns:wne="http://schemas.microsoft.com/office/word/2006/wordml">
+<w:document xmlns:wpc="http://schemas.microsoft.com/office/word/2010/wordprocessingCanvas" xmlns:mc="http://schemas.openxmlformats.org/markup-compatibility/2006" xmlns:o="urn:schemas-microsoft-com:office:office" xmlns:r="http://schemas.openxmlformats.org/officeDocument/2006/relationships" xmlns:m="http://schemas.openxmlformats.org/officeDocument/2006/math" xmlns:v="urn:schemas-microsoft-com:vml" xmlns:wp14="http://schemas.microsoft.com/office/word/2010/wordprocessingDrawing" xmlns:wp="http://schemas.openxmlformats.org/drawingml/2006/wordprocessingDrawing" xmlns:w10="urn:schemas-microsoft-com:office:word" xmlns:w="http://schemas.openxmlformats.org/wordprocessingml/2006/main" xmlns:w14="http://schemas.microsoft.com/office/word/2010/wordml" xmlns:wpg="http://schemas.microsoft.com/office/word/2010/wordprocessingGroup" xmlns:wpi="http://schemas.microsoft.com/office/word/2010/wordprocessingInk" xmlns:wne="http://schemas.microsoft.com/office/word/2006/wordml" xmlns:wps="http://schemas.microsoft.com/office/word/2010/wordprocessingShape" mc:Ignorable="w14 wp14">
   <w:body>
     <w:p>
       <w:pPr>
@@ -133,7 +133,7 @@
           <w:left w:w="0" w:type="dxa"/>
           <w:right w:w="0" w:type="dxa"/>
         </w:tblCellMar>
-        <w:tblLook w:val="01E0"/>
+        <w:tblLook w:val="01E0" w:firstRow="1" w:lastRow="1" w:firstColumn="1" w:lastColumn="1" w:noHBand="0" w:noVBand="0"/>
       </w:tblPr>
       <w:tblGrid>
         <w:gridCol w:w="2943"/>
@@ -5400,8 +5400,8 @@
           <w:lang w:val="nb-NO"/>
         </w:rPr>
         <w:sectPr>
-          <w:headerReference w:type="default" r:id="rId8"/>
-          <w:footerReference w:type="default" r:id="rId9"/>
+          <w:headerReference w:type="default" r:id="rId9"/>
+          <w:footerReference w:type="default" r:id="rId10"/>
           <w:pgSz w:w="16840" w:h="11920" w:orient="landscape"/>
           <w:pgMar w:top="1080" w:right="300" w:bottom="280" w:left="1200" w:header="0" w:footer="1066" w:gutter="0"/>
           <w:cols w:space="708"/>
@@ -5445,7 +5445,7 @@
           <w:left w:w="0" w:type="dxa"/>
           <w:right w:w="0" w:type="dxa"/>
         </w:tblCellMar>
-        <w:tblLook w:val="01E0"/>
+        <w:tblLook w:val="01E0" w:firstRow="1" w:lastRow="1" w:firstColumn="1" w:lastColumn="1" w:noHBand="0" w:noVBand="0"/>
       </w:tblPr>
       <w:tblGrid>
         <w:gridCol w:w="2943"/>
@@ -10836,6 +10836,8 @@
               </w:rPr>
               <w:t>15</w:t>
             </w:r>
+            <w:bookmarkStart w:id="0" w:name="_GoBack"/>
+            <w:bookmarkEnd w:id="0"/>
           </w:p>
         </w:tc>
         <w:tc>
@@ -12535,7 +12537,7 @@
             <v:stroke joinstyle="miter"/>
             <v:path gradientshapeok="t" o:connecttype="rect"/>
           </v:shapetype>
-          <v:shape id="_x0000_s2051" type="#_x0000_t202" style="position:absolute;left:0;text-align:left;margin-left:787.9pt;margin-top:-113.25pt;width:13.05pt;height:99.65pt;z-index:-251658752;mso-position-horizontal-relative:page;mso-position-vertical-relative:text" filled="f" stroked="f">
+          <v:shape id="_x0000_s1027" type="#_x0000_t202" style="position:absolute;left:0;text-align:left;margin-left:787.9pt;margin-top:-113.25pt;width:13.05pt;height:99.65pt;z-index:-251658752;mso-position-horizontal-relative:page;mso-position-vertical-relative:text" filled="f" stroked="f">
             <v:textbox style="layout-flow:vertical;mso-layout-flow-alt:bottom-to-top" inset="0,0,0,0">
               <w:txbxContent>
                 <w:p>
@@ -12643,7 +12645,6 @@
                     </w:rPr>
                     <w:t xml:space="preserve"> </w:t>
                   </w:r>
-                  <w:proofErr w:type="spellStart"/>
                   <w:r>
                     <w:rPr>
                       <w:rFonts w:ascii="Calibri" w:eastAsia="Calibri" w:hAnsi="Calibri" w:cs="Calibri"/>
@@ -12672,7 +12673,6 @@
                     </w:rPr>
                     <w:t>rt</w:t>
                   </w:r>
-                  <w:proofErr w:type="spellEnd"/>
                   <w:r>
                     <w:rPr>
                       <w:rFonts w:ascii="Calibri" w:eastAsia="Calibri" w:hAnsi="Calibri" w:cs="Calibri"/>
@@ -12683,7 +12683,6 @@
                     </w:rPr>
                     <w:t xml:space="preserve"> </w:t>
                   </w:r>
-                  <w:proofErr w:type="spellStart"/>
                   <w:r>
                     <w:rPr>
                       <w:rFonts w:ascii="Calibri" w:eastAsia="Calibri" w:hAnsi="Calibri" w:cs="Calibri"/>
@@ -12713,7 +12712,6 @@
                     </w:rPr>
                     <w:t>le</w:t>
                   </w:r>
-                  <w:proofErr w:type="spellEnd"/>
                 </w:p>
               </w:txbxContent>
             </v:textbox>
@@ -12751,7 +12749,7 @@
           <w:left w:w="0" w:type="dxa"/>
           <w:right w:w="0" w:type="dxa"/>
         </w:tblCellMar>
-        <w:tblLook w:val="01E0"/>
+        <w:tblLook w:val="01E0" w:firstRow="1" w:lastRow="1" w:firstColumn="1" w:lastColumn="1" w:noHBand="0" w:noVBand="0"/>
       </w:tblPr>
       <w:tblGrid>
         <w:gridCol w:w="2943"/>
@@ -18444,7 +18442,7 @@
 </file>
 
 <file path=word/endnotes.xml><?xml version="1.0" encoding="utf-8"?>
-<w:endnotes xmlns:ve="http://schemas.openxmlformats.org/markup-compatibility/2006" xmlns:o="urn:schemas-microsoft-com:office:office" xmlns:r="http://schemas.openxmlformats.org/officeDocument/2006/relationships" xmlns:m="http://schemas.openxmlformats.org/officeDocument/2006/math" xmlns:v="urn:schemas-microsoft-com:vml" xmlns:wp="http://schemas.openxmlformats.org/drawingml/2006/wordprocessingDrawing" xmlns:w10="urn:schemas-microsoft-com:office:word" xmlns:w="http://schemas.openxmlformats.org/wordprocessingml/2006/main" xmlns:wne="http://schemas.microsoft.com/office/word/2006/wordml">
+<w:endnotes xmlns:wpc="http://schemas.microsoft.com/office/word/2010/wordprocessingCanvas" xmlns:mc="http://schemas.openxmlformats.org/markup-compatibility/2006" xmlns:o="urn:schemas-microsoft-com:office:office" xmlns:r="http://schemas.openxmlformats.org/officeDocument/2006/relationships" xmlns:m="http://schemas.openxmlformats.org/officeDocument/2006/math" xmlns:v="urn:schemas-microsoft-com:vml" xmlns:wp14="http://schemas.microsoft.com/office/word/2010/wordprocessingDrawing" xmlns:wp="http://schemas.openxmlformats.org/drawingml/2006/wordprocessingDrawing" xmlns:w10="urn:schemas-microsoft-com:office:word" xmlns:w="http://schemas.openxmlformats.org/wordprocessingml/2006/main" xmlns:w14="http://schemas.microsoft.com/office/word/2010/wordml" xmlns:wpg="http://schemas.microsoft.com/office/word/2010/wordprocessingGroup" xmlns:wpi="http://schemas.microsoft.com/office/word/2010/wordprocessingInk" xmlns:wne="http://schemas.microsoft.com/office/word/2006/wordml" xmlns:wps="http://schemas.microsoft.com/office/word/2010/wordprocessingShape" mc:Ignorable="w14 wp14">
   <w:endnote w:type="separator" w:id="-1">
     <w:p>
       <w:r>
@@ -18463,7 +18461,7 @@
 </file>
 
 <file path=word/footer1.xml><?xml version="1.0" encoding="utf-8"?>
-<w:ftr xmlns:ve="http://schemas.openxmlformats.org/markup-compatibility/2006" xmlns:o="urn:schemas-microsoft-com:office:office" xmlns:r="http://schemas.openxmlformats.org/officeDocument/2006/relationships" xmlns:m="http://schemas.openxmlformats.org/officeDocument/2006/math" xmlns:v="urn:schemas-microsoft-com:vml" xmlns:wp="http://schemas.openxmlformats.org/drawingml/2006/wordprocessingDrawing" xmlns:w10="urn:schemas-microsoft-com:office:word" xmlns:w="http://schemas.openxmlformats.org/wordprocessingml/2006/main" xmlns:wne="http://schemas.microsoft.com/office/word/2006/wordml">
+<w:ftr xmlns:wpc="http://schemas.microsoft.com/office/word/2010/wordprocessingCanvas" xmlns:mc="http://schemas.openxmlformats.org/markup-compatibility/2006" xmlns:o="urn:schemas-microsoft-com:office:office" xmlns:r="http://schemas.openxmlformats.org/officeDocument/2006/relationships" xmlns:m="http://schemas.openxmlformats.org/officeDocument/2006/math" xmlns:v="urn:schemas-microsoft-com:vml" xmlns:wp14="http://schemas.microsoft.com/office/word/2010/wordprocessingDrawing" xmlns:wp="http://schemas.openxmlformats.org/drawingml/2006/wordprocessingDrawing" xmlns:w10="urn:schemas-microsoft-com:office:word" xmlns:w="http://schemas.openxmlformats.org/wordprocessingml/2006/main" xmlns:w14="http://schemas.microsoft.com/office/word/2010/wordml" xmlns:wpg="http://schemas.microsoft.com/office/word/2010/wordprocessingGroup" xmlns:wpi="http://schemas.microsoft.com/office/word/2010/wordprocessingInk" xmlns:wne="http://schemas.microsoft.com/office/word/2006/wordml" xmlns:wps="http://schemas.microsoft.com/office/word/2010/wordprocessingShape" mc:Ignorable="w14 wp14">
   <w:sdt>
     <w:sdtPr>
       <w:id w:val="156677437"/>
@@ -18472,6 +18470,7 @@
         <w:docPartUnique/>
       </w:docPartObj>
     </w:sdtPr>
+    <w:sdtEndPr/>
     <w:sdtContent>
       <w:p>
         <w:pPr>
@@ -18505,7 +18504,7 @@
 </file>
 
 <file path=word/footnotes.xml><?xml version="1.0" encoding="utf-8"?>
-<w:footnotes xmlns:ve="http://schemas.openxmlformats.org/markup-compatibility/2006" xmlns:o="urn:schemas-microsoft-com:office:office" xmlns:r="http://schemas.openxmlformats.org/officeDocument/2006/relationships" xmlns:m="http://schemas.openxmlformats.org/officeDocument/2006/math" xmlns:v="urn:schemas-microsoft-com:vml" xmlns:wp="http://schemas.openxmlformats.org/drawingml/2006/wordprocessingDrawing" xmlns:w10="urn:schemas-microsoft-com:office:word" xmlns:w="http://schemas.openxmlformats.org/wordprocessingml/2006/main" xmlns:wne="http://schemas.microsoft.com/office/word/2006/wordml">
+<w:footnotes xmlns:wpc="http://schemas.microsoft.com/office/word/2010/wordprocessingCanvas" xmlns:mc="http://schemas.openxmlformats.org/markup-compatibility/2006" xmlns:o="urn:schemas-microsoft-com:office:office" xmlns:r="http://schemas.openxmlformats.org/officeDocument/2006/relationships" xmlns:m="http://schemas.openxmlformats.org/officeDocument/2006/math" xmlns:v="urn:schemas-microsoft-com:vml" xmlns:wp14="http://schemas.microsoft.com/office/word/2010/wordprocessingDrawing" xmlns:wp="http://schemas.openxmlformats.org/drawingml/2006/wordprocessingDrawing" xmlns:w10="urn:schemas-microsoft-com:office:word" xmlns:w="http://schemas.openxmlformats.org/wordprocessingml/2006/main" xmlns:w14="http://schemas.microsoft.com/office/word/2010/wordml" xmlns:wpg="http://schemas.microsoft.com/office/word/2010/wordprocessingGroup" xmlns:wpi="http://schemas.microsoft.com/office/word/2010/wordprocessingInk" xmlns:wne="http://schemas.microsoft.com/office/word/2006/wordml" xmlns:wps="http://schemas.microsoft.com/office/word/2010/wordprocessingShape" mc:Ignorable="w14 wp14">
   <w:footnote w:type="separator" w:id="-1">
     <w:p>
       <w:r>
@@ -18524,7 +18523,7 @@
 </file>
 
 <file path=word/header1.xml><?xml version="1.0" encoding="utf-8"?>
-<w:hdr xmlns:ve="http://schemas.openxmlformats.org/markup-compatibility/2006" xmlns:o="urn:schemas-microsoft-com:office:office" xmlns:r="http://schemas.openxmlformats.org/officeDocument/2006/relationships" xmlns:m="http://schemas.openxmlformats.org/officeDocument/2006/math" xmlns:v="urn:schemas-microsoft-com:vml" xmlns:wp="http://schemas.openxmlformats.org/drawingml/2006/wordprocessingDrawing" xmlns:w10="urn:schemas-microsoft-com:office:word" xmlns:w="http://schemas.openxmlformats.org/wordprocessingml/2006/main" xmlns:wne="http://schemas.microsoft.com/office/word/2006/wordml">
+<w:hdr xmlns:wpc="http://schemas.microsoft.com/office/word/2010/wordprocessingCanvas" xmlns:mc="http://schemas.openxmlformats.org/markup-compatibility/2006" xmlns:o="urn:schemas-microsoft-com:office:office" xmlns:r="http://schemas.openxmlformats.org/officeDocument/2006/relationships" xmlns:m="http://schemas.openxmlformats.org/officeDocument/2006/math" xmlns:v="urn:schemas-microsoft-com:vml" xmlns:wp14="http://schemas.microsoft.com/office/word/2010/wordprocessingDrawing" xmlns:wp="http://schemas.openxmlformats.org/drawingml/2006/wordprocessingDrawing" xmlns:w10="urn:schemas-microsoft-com:office:word" xmlns:w="http://schemas.openxmlformats.org/wordprocessingml/2006/main" xmlns:w14="http://schemas.microsoft.com/office/word/2010/wordml" xmlns:wpg="http://schemas.microsoft.com/office/word/2010/wordprocessingGroup" xmlns:wpi="http://schemas.microsoft.com/office/word/2010/wordprocessingInk" xmlns:wne="http://schemas.microsoft.com/office/word/2006/wordml" xmlns:wps="http://schemas.microsoft.com/office/word/2010/wordprocessingShape" mc:Ignorable="w14 wp14">
   <w:p>
     <w:pPr>
       <w:pStyle w:val="Topptekst"/>
@@ -18539,31 +18538,21 @@
           <v:stroke joinstyle="miter"/>
           <v:path gradientshapeok="t" o:connecttype="rect"/>
         </v:shapetype>
-        <v:shape id="_x0000_s1027" type="#_x0000_t202" style="position:absolute;margin-left:0;margin-top:0;width:468pt;height:13.45pt;z-index:251661312;mso-width-percent:1000;mso-position-horizontal:left;mso-position-horizontal-relative:margin;mso-position-vertical:center;mso-position-vertical-relative:top-margin-area;mso-width-percent:1000;mso-width-relative:margin;v-text-anchor:middle" o:allowincell="f" filled="f" stroked="f">
-          <v:textbox style="mso-next-textbox:#_x0000_s1027;mso-fit-shape-to-text:t" inset=",0,,0">
+        <v:shape id="_x0000_s2051" type="#_x0000_t202" style="position:absolute;margin-left:0;margin-top:0;width:468pt;height:13.45pt;z-index:251661312;mso-width-percent:1000;mso-position-horizontal:left;mso-position-horizontal-relative:margin;mso-position-vertical:center;mso-position-vertical-relative:top-margin-area;mso-width-percent:1000;mso-width-relative:margin;v-text-anchor:middle" o:allowincell="f" filled="f" stroked="f">
+          <v:textbox style="mso-next-textbox:#_x0000_s2051;mso-fit-shape-to-text:t" inset=",0,,0">
             <w:txbxContent>
               <w:sdt>
                 <w:sdtPr>
                   <w:alias w:val="Tittel"/>
                   <w:id w:val="156677443"/>
-                  <w:placeholder>
-                    <w:docPart w:val="31CA6E42F600444E864EC6DB4050B966"/>
-                  </w:placeholder>
                   <w:dataBinding w:prefixMappings="xmlns:ns0='http://schemas.openxmlformats.org/package/2006/metadata/core-properties' xmlns:ns1='http://purl.org/dc/elements/1.1/'" w:xpath="/ns0:coreProperties[1]/ns1:title[1]" w:storeItemID="{6C3C8BC8-F283-45AE-878A-BAB7291924A1}"/>
                   <w:text/>
                 </w:sdtPr>
+                <w:sdtEndPr/>
                 <w:sdtContent>
                   <w:p>
                     <w:r>
-                      <w:t xml:space="preserve">SysUt14 </w:t>
-                    </w:r>
-                    <w:proofErr w:type="spellStart"/>
-                    <w:r>
-                      <w:t>Gr</w:t>
-                    </w:r>
-                    <w:proofErr w:type="spellEnd"/>
-                    <w:r>
-                      <w:t xml:space="preserve"> 2 Sprint 4 </w:t>
+                      <w:t xml:space="preserve">SysUt14 Gr 2 Sprint 4 </w:t>
                     </w:r>
                     <w:r>
                       <w:t>P</w:t>
@@ -18586,8 +18575,8 @@
         <w:lang w:eastAsia="zh-TW"/>
       </w:rPr>
       <w:pict>
-        <v:shape id="_x0000_s1026" type="#_x0000_t202" style="position:absolute;margin-left:0;margin-top:0;width:1in;height:13.45pt;z-index:251660288;mso-width-percent:1000;mso-position-horizontal:left;mso-position-horizontal-relative:page;mso-position-vertical:center;mso-position-vertical-relative:top-margin-area;mso-width-percent:1000;mso-width-relative:left-margin-area;v-text-anchor:middle" o:allowincell="f" fillcolor="#4f81bd [3204]" stroked="f">
-          <v:textbox style="mso-next-textbox:#_x0000_s1026;mso-fit-shape-to-text:t" inset=",0,,0">
+        <v:shape id="_x0000_s2050" type="#_x0000_t202" style="position:absolute;margin-left:0;margin-top:0;width:1in;height:13.45pt;z-index:251660288;mso-width-percent:1000;mso-position-horizontal:left;mso-position-horizontal-relative:page;mso-position-vertical:center;mso-position-vertical-relative:top-margin-area;mso-width-percent:1000;mso-width-relative:left-margin-area;v-text-anchor:middle" o:allowincell="f" fillcolor="#4f81bd [3204]" stroked="f">
+          <v:textbox style="mso-next-textbox:#_x0000_s2050;mso-fit-shape-to-text:t" inset=",0,,0">
             <w:txbxContent>
               <w:p>
                 <w:pPr>
@@ -18620,7 +18609,7 @@
                     <w:noProof/>
                     <w:color w:val="FFFFFF" w:themeColor="background1"/>
                   </w:rPr>
-                  <w:t>1</w:t>
+                  <w:t>2</w:t>
                 </w:r>
                 <w:r>
                   <w:rPr>
@@ -18640,7 +18629,7 @@
 </file>
 
 <file path=word/numbering.xml><?xml version="1.0" encoding="utf-8"?>
-<w:numbering xmlns:ve="http://schemas.openxmlformats.org/markup-compatibility/2006" xmlns:o="urn:schemas-microsoft-com:office:office" xmlns:r="http://schemas.openxmlformats.org/officeDocument/2006/relationships" xmlns:m="http://schemas.openxmlformats.org/officeDocument/2006/math" xmlns:v="urn:schemas-microsoft-com:vml" xmlns:wp="http://schemas.openxmlformats.org/drawingml/2006/wordprocessingDrawing" xmlns:w10="urn:schemas-microsoft-com:office:word" xmlns:w="http://schemas.openxmlformats.org/wordprocessingml/2006/main" xmlns:wne="http://schemas.microsoft.com/office/word/2006/wordml">
+<w:numbering xmlns:wpc="http://schemas.microsoft.com/office/word/2010/wordprocessingCanvas" xmlns:mc="http://schemas.openxmlformats.org/markup-compatibility/2006" xmlns:o="urn:schemas-microsoft-com:office:office" xmlns:r="http://schemas.openxmlformats.org/officeDocument/2006/relationships" xmlns:m="http://schemas.openxmlformats.org/officeDocument/2006/math" xmlns:v="urn:schemas-microsoft-com:vml" xmlns:wp14="http://schemas.microsoft.com/office/word/2010/wordprocessingDrawing" xmlns:wp="http://schemas.openxmlformats.org/drawingml/2006/wordprocessingDrawing" xmlns:w10="urn:schemas-microsoft-com:office:word" xmlns:w="http://schemas.openxmlformats.org/wordprocessingml/2006/main" xmlns:w14="http://schemas.microsoft.com/office/word/2010/wordml" xmlns:wpg="http://schemas.microsoft.com/office/word/2010/wordprocessingGroup" xmlns:wpi="http://schemas.microsoft.com/office/word/2010/wordprocessingInk" xmlns:wne="http://schemas.microsoft.com/office/word/2006/wordml" xmlns:wps="http://schemas.microsoft.com/office/word/2010/wordprocessingShape" mc:Ignorable="w14 wp14">
   <w:abstractNum w:abstractNumId="0">
     <w:nsid w:val="6E31204E"/>
     <w:multiLevelType w:val="multilevel"/>
@@ -18770,7 +18759,7 @@
 </file>
 
 <file path=word/styles.xml><?xml version="1.0" encoding="utf-8"?>
-<w:styles xmlns:r="http://schemas.openxmlformats.org/officeDocument/2006/relationships" xmlns:w="http://schemas.openxmlformats.org/wordprocessingml/2006/main">
+<w:styles xmlns:mc="http://schemas.openxmlformats.org/markup-compatibility/2006" xmlns:r="http://schemas.openxmlformats.org/officeDocument/2006/relationships" xmlns:w="http://schemas.openxmlformats.org/wordprocessingml/2006/main" xmlns:w14="http://schemas.microsoft.com/office/word/2010/wordml" mc:Ignorable="w14">
   <w:docDefaults>
     <w:rPrDefault>
       <w:rPr>
@@ -19167,7 +19156,6 @@
     <w:uiPriority w:val="99"/>
     <w:semiHidden/>
     <w:unhideWhenUsed/>
-    <w:qFormat/>
     <w:tblPr>
       <w:tblInd w:w="0" w:type="dxa"/>
       <w:tblCellMar>
@@ -19388,108 +19376,8 @@
 </w:styles>
 </file>
 
-<file path=word/glossary/document.xml><?xml version="1.0" encoding="utf-8"?>
-<w:glossaryDocument xmlns:ve="http://schemas.openxmlformats.org/markup-compatibility/2006" xmlns:o="urn:schemas-microsoft-com:office:office" xmlns:r="http://schemas.openxmlformats.org/officeDocument/2006/relationships" xmlns:m="http://schemas.openxmlformats.org/officeDocument/2006/math" xmlns:v="urn:schemas-microsoft-com:vml" xmlns:wp="http://schemas.openxmlformats.org/drawingml/2006/wordprocessingDrawing" xmlns:w10="urn:schemas-microsoft-com:office:word" xmlns:w="http://schemas.openxmlformats.org/wordprocessingml/2006/main" xmlns:wne="http://schemas.microsoft.com/office/word/2006/wordml">
-  <w:docParts>
-    <w:docPart>
-      <w:docPartPr>
-        <w:name w:val="31CA6E42F600444E864EC6DB4050B966"/>
-        <w:category>
-          <w:name w:val="Generelt"/>
-          <w:gallery w:val="placeholder"/>
-        </w:category>
-        <w:types>
-          <w:type w:val="bbPlcHdr"/>
-        </w:types>
-        <w:behaviors>
-          <w:behavior w:val="content"/>
-        </w:behaviors>
-        <w:guid w:val="{910031DE-BF3A-449B-B0BE-060EB5C71882}"/>
-      </w:docPartPr>
-      <w:docPartBody>
-        <w:p>
-          <w:pPr>
-            <w:pStyle w:val="31CA6E42F600444E864EC6DB4050B966"/>
-          </w:pPr>
-          <w:r>
-            <w:t>[Skriv inn dokumenttittel]</w:t>
-          </w:r>
-        </w:p>
-      </w:docPartBody>
-    </w:docPart>
-  </w:docParts>
-</w:glossaryDocument>
-</file>
-
-<file path=word/glossary/fontTable.xml><?xml version="1.0" encoding="utf-8"?>
-<w:fonts xmlns:r="http://schemas.openxmlformats.org/officeDocument/2006/relationships" xmlns:w="http://schemas.openxmlformats.org/wordprocessingml/2006/main">
-  <w:font w:name="Times New Roman">
-    <w:panose1 w:val="02020603050405020304"/>
-    <w:charset w:val="00"/>
-    <w:family w:val="roman"/>
-    <w:pitch w:val="variable"/>
-    <w:sig w:usb0="E0002AFF" w:usb1="C0007841" w:usb2="00000009" w:usb3="00000000" w:csb0="000001FF" w:csb1="00000000"/>
-  </w:font>
-  <w:font w:name="Cambria">
-    <w:panose1 w:val="02040503050406030204"/>
-    <w:charset w:val="00"/>
-    <w:family w:val="roman"/>
-    <w:pitch w:val="variable"/>
-    <w:sig w:usb0="E00002FF" w:usb1="400004FF" w:usb2="00000000" w:usb3="00000000" w:csb0="0000019F" w:csb1="00000000"/>
-  </w:font>
-  <w:font w:name="Calibri">
-    <w:panose1 w:val="020F0502020204030204"/>
-    <w:charset w:val="00"/>
-    <w:family w:val="swiss"/>
-    <w:pitch w:val="variable"/>
-    <w:sig w:usb0="E00002FF" w:usb1="4000ACFF" w:usb2="00000001" w:usb3="00000000" w:csb0="0000019F" w:csb1="00000000"/>
-  </w:font>
-  <w:font w:name="Tahoma">
-    <w:panose1 w:val="020B0604030504040204"/>
-    <w:charset w:val="00"/>
-    <w:family w:val="swiss"/>
-    <w:pitch w:val="variable"/>
-    <w:sig w:usb0="E1002EFF" w:usb1="C000605B" w:usb2="00000029" w:usb3="00000000" w:csb0="000101FF" w:csb1="00000000"/>
-  </w:font>
-</w:fonts>
-</file>
-
-<file path=word/glossary/settings.xml><?xml version="1.0" encoding="utf-8"?>
-<w:settings xmlns:o="urn:schemas-microsoft-com:office:office" xmlns:r="http://schemas.openxmlformats.org/officeDocument/2006/relationships" xmlns:m="http://schemas.openxmlformats.org/officeDocument/2006/math" xmlns:v="urn:schemas-microsoft-com:vml" xmlns:w10="urn:schemas-microsoft-com:office:word" xmlns:w="http://schemas.openxmlformats.org/wordprocessingml/2006/main" xmlns:sl="http://schemas.openxmlformats.org/schemaLibrary/2006/main">
-  <w:view w:val="normal"/>
-  <w:defaultTabStop w:val="708"/>
-  <w:hyphenationZone w:val="425"/>
-  <w:characterSpacingControl w:val="doNotCompress"/>
-  <w:compat>
-    <w:useFELayout/>
-  </w:compat>
-  <w:rsids>
-    <w:rsidRoot w:val="008069AA"/>
-    <w:rsid w:val="008069AA"/>
-    <w:rsid w:val="009845A1"/>
-  </w:rsids>
-  <m:mathPr>
-    <m:mathFont m:val="Cambria Math"/>
-    <m:brkBin m:val="before"/>
-    <m:brkBinSub m:val="--"/>
-    <m:smallFrac m:val="off"/>
-    <m:dispDef/>
-    <m:lMargin m:val="0"/>
-    <m:rMargin m:val="0"/>
-    <m:defJc m:val="centerGroup"/>
-    <m:wrapIndent m:val="1440"/>
-    <m:intLim m:val="subSup"/>
-    <m:naryLim m:val="undOvr"/>
-  </m:mathPr>
-  <w:themeFontLang w:val="nb-NO"/>
-  <w:clrSchemeMapping w:bg1="light1" w:t1="dark1" w:bg2="light2" w:t2="dark2" w:accent1="accent1" w:accent2="accent2" w:accent3="accent3" w:accent4="accent4" w:accent5="accent5" w:accent6="accent6" w:hyperlink="hyperlink" w:followedHyperlink="followedHyperlink"/>
-  <w:decimalSymbol w:val=","/>
-  <w:listSeparator w:val=";"/>
-</w:settings>
-</file>
-
-<file path=word/glossary/styles.xml><?xml version="1.0" encoding="utf-8"?>
-<w:styles xmlns:r="http://schemas.openxmlformats.org/officeDocument/2006/relationships" xmlns:w="http://schemas.openxmlformats.org/wordprocessingml/2006/main">
+<file path=word/stylesWithEffects.xml><?xml version="1.0" encoding="utf-8"?>
+<w:styles xmlns:wpc="http://schemas.microsoft.com/office/word/2010/wordprocessingCanvas" xmlns:mc="http://schemas.openxmlformats.org/markup-compatibility/2006" xmlns:o="urn:schemas-microsoft-com:office:office" xmlns:r="http://schemas.openxmlformats.org/officeDocument/2006/relationships" xmlns:m="http://schemas.openxmlformats.org/officeDocument/2006/math" xmlns:v="urn:schemas-microsoft-com:vml" xmlns:wp14="http://schemas.microsoft.com/office/word/2010/wordprocessingDrawing" xmlns:wp="http://schemas.openxmlformats.org/drawingml/2006/wordprocessingDrawing" xmlns:w10="urn:schemas-microsoft-com:office:word" xmlns:w="http://schemas.openxmlformats.org/wordprocessingml/2006/main" xmlns:w14="http://schemas.microsoft.com/office/word/2010/wordml" xmlns:wpg="http://schemas.microsoft.com/office/word/2010/wordprocessingGroup" xmlns:wpi="http://schemas.microsoft.com/office/word/2010/wordprocessingInk" xmlns:wne="http://schemas.microsoft.com/office/word/2006/wordml" xmlns:wps="http://schemas.microsoft.com/office/word/2010/wordprocessingShape" mc:Ignorable="w14 wp14">
   <w:docDefaults>
     <w:rPrDefault>
       <w:rPr>
@@ -19659,7 +19547,6 @@
     <w:uiPriority w:val="99"/>
     <w:semiHidden/>
     <w:unhideWhenUsed/>
-    <w:qFormat/>
     <w:tblPr>
       <w:tblInd w:w="0" w:type="dxa"/>
       <w:tblCellMar>
@@ -19676,33 +19563,7 @@
     <w:semiHidden/>
     <w:unhideWhenUsed/>
   </w:style>
-  <w:style w:type="paragraph" w:customStyle="1" w:styleId="488542D034C844479A99A0AA1D31AE88">
-    <w:name w:val="488542D034C844479A99A0AA1D31AE88"/>
-    <w:rsid w:val="008069AA"/>
-  </w:style>
-  <w:style w:type="paragraph" w:customStyle="1" w:styleId="BB463BD2F3A54FEC8F9E41D338C55B0C">
-    <w:name w:val="BB463BD2F3A54FEC8F9E41D338C55B0C"/>
-    <w:rsid w:val="008069AA"/>
-  </w:style>
-  <w:style w:type="paragraph" w:customStyle="1" w:styleId="31CA6E42F600444E864EC6DB4050B966">
-    <w:name w:val="31CA6E42F600444E864EC6DB4050B966"/>
-    <w:rsid w:val="008069AA"/>
-  </w:style>
-  <w:style w:type="paragraph" w:customStyle="1" w:styleId="4D4C0E3466F54EE7ACF23A451172DC3C">
-    <w:name w:val="4D4C0E3466F54EE7ACF23A451172DC3C"/>
-    <w:rsid w:val="008069AA"/>
-  </w:style>
-  <w:style w:type="paragraph" w:customStyle="1" w:styleId="CA46FD8E061744C180B039B446EC0390">
-    <w:name w:val="CA46FD8E061744C180B039B446EC0390"/>
-    <w:rsid w:val="008069AA"/>
-  </w:style>
 </w:styles>
-</file>
-
-<file path=word/glossary/webSettings.xml><?xml version="1.0" encoding="utf-8"?>
-<w:webSettings xmlns:r="http://schemas.openxmlformats.org/officeDocument/2006/relationships" xmlns:w="http://schemas.openxmlformats.org/wordprocessingml/2006/main">
-  <w:optimizeForBrowser/>
-</w:webSettings>
 </file>
 
 <file path=word/theme/theme1.xml><?xml version="1.0" encoding="utf-8"?>
@@ -19993,7 +19854,7 @@
 </file>
 
 <file path=customXml/itemProps1.xml><?xml version="1.0" encoding="utf-8"?>
-<ds:datastoreItem xmlns:ds="http://schemas.openxmlformats.org/officeDocument/2006/customXml" ds:itemID="{5E180EE4-A002-4F7D-9A0F-4EA55D81526E}">
+<ds:datastoreItem xmlns:ds="http://schemas.openxmlformats.org/officeDocument/2006/customXml" ds:itemID="{596F4312-C3B8-4438-89DA-E1D89614E93C}">
   <ds:schemaRefs>
     <ds:schemaRef ds:uri="http://schemas.openxmlformats.org/officeDocument/2006/bibliography"/>
   </ds:schemaRefs>

</xml_diff>